<commit_message>
feat: update content sync and partner logos
- Sync About, FAQ, Framework pages from raw.md content
- Add partner logos from Content/Partners folder
- Update all contact emails to contactmx@163.com
- Refactor About page to match raw.md content structure
- Add FAQ content parsing and display
- Update Framework page with bilingual content
- Improve content sync script with specialized parsers

Co-Authored-By: Claude Opus 4.5 <noreply@anthropic.com>
</commit_message>
<xml_diff>
--- a/Content/RWAI Info.docx
+++ b/Content/RWAI Info.docx
@@ -5402,475 +5402,6 @@
     </w:p>
     <w:p>
       <w:pPr>
-        <w:pBdr>
-          <w:bottom w:val="single" w:color="DEE0E3" w:sz="2" w:space="0"/>
-          <w:between w:val="single" w:color="DEE0E3" w:sz="2" w:space="0"/>
-        </w:pBdr>
-        <w:spacing w:before="120" w:after="120" w:line="288" w:lineRule="auto"/>
-        <w:ind w:left="0"/>
-      </w:pPr>
-    </w:p>
-    <w:p>
-      <w:pPr>
-        <w:spacing w:before="320" w:after="120" w:line="288" w:lineRule="auto"/>
-        <w:ind w:left="0"/>
-        <w:jc w:val="left"/>
-        <w:outlineLvl w:val="1"/>
-      </w:pPr>
-      <w:bookmarkStart w:id="13" w:name="heading_13"/>
-      <w:r>
-        <w:rPr>
-          <w:rFonts w:ascii="Arial" w:hAnsi="Arial" w:eastAsia="等线" w:cs="Arial"/>
-          <w:b/>
-          <w:sz w:val="32"/>
-        </w:rPr>
-        <w:t>合作伙伴</w:t>
-      </w:r>
-      <w:bookmarkEnd w:id="13"/>
-    </w:p>
-    <w:p>
-      <w:pPr>
-        <w:spacing w:before="120" w:after="120" w:line="288" w:lineRule="auto"/>
-        <w:ind w:left="0"/>
-        <w:jc w:val="left"/>
-      </w:pPr>
-      <w:r>
-        <w:rPr>
-          <w:rFonts w:ascii="Arial" w:hAnsi="Arial" w:eastAsia="等线" w:cs="Arial"/>
-          <w:sz w:val="22"/>
-        </w:rPr>
-        <w:t>目前提供应用场景、技术支持和参与共创的合作单位如下，期待更多企业、高校和组织加入，欢迎</w:t>
-      </w:r>
-      <w:r>
-        <w:fldChar w:fldCharType="begin"/>
-      </w:r>
-      <w:r>
-        <w:instrText xml:space="preserve"> HYPERLINK "https://gvxnc4ekbvn.feishu.cn/wiki/AWqywYqIeidJpQkF6mZcJQj7nRe?from=from_copylink" \h </w:instrText>
-      </w:r>
-      <w:r>
-        <w:fldChar w:fldCharType="separate"/>
-      </w:r>
-      <w:r>
-        <w:rPr>
-          <w:rFonts w:ascii="Arial" w:hAnsi="Arial" w:eastAsia="等线" w:cs="Arial"/>
-          <w:color w:val="3370FF"/>
-          <w:sz w:val="22"/>
-        </w:rPr>
-        <w:t>联系我们</w:t>
-      </w:r>
-      <w:r>
-        <w:rPr>
-          <w:rFonts w:ascii="Arial" w:hAnsi="Arial" w:eastAsia="等线" w:cs="Arial"/>
-          <w:color w:val="3370FF"/>
-          <w:sz w:val="22"/>
-        </w:rPr>
-        <w:fldChar w:fldCharType="end"/>
-      </w:r>
-      <w:r>
-        <w:rPr>
-          <w:rFonts w:ascii="Arial" w:hAnsi="Arial" w:eastAsia="等线" w:cs="Arial"/>
-          <w:sz w:val="22"/>
-        </w:rPr>
-        <w:t>。</w:t>
-      </w:r>
-    </w:p>
-    <w:p>
-      <w:pPr>
-        <w:spacing w:before="120" w:after="120" w:line="288" w:lineRule="auto"/>
-        <w:ind w:left="0"/>
-        <w:jc w:val="left"/>
-      </w:pPr>
-      <w:r>
-        <w:drawing>
-          <wp:inline distT="0" distB="0" distL="0" distR="0">
-            <wp:extent cx="3505200" cy="819150"/>
-            <wp:effectExtent l="0" t="0" r="0" b="0"/>
-            <wp:docPr id="2" name="Drawing 1"/>
-            <wp:cNvGraphicFramePr>
-              <a:graphicFrameLocks xmlns:a="http://schemas.openxmlformats.org/drawingml/2006/main" noChangeAspect="1"/>
-            </wp:cNvGraphicFramePr>
-            <a:graphic xmlns:a="http://schemas.openxmlformats.org/drawingml/2006/main">
-              <a:graphicData uri="http://schemas.openxmlformats.org/drawingml/2006/picture">
-                <pic:pic xmlns:pic="http://schemas.openxmlformats.org/drawingml/2006/picture">
-                  <pic:nvPicPr>
-                    <pic:cNvPr id="2" name="Drawing 1"/>
-                    <pic:cNvPicPr>
-                      <a:picLocks noChangeAspect="1"/>
-                    </pic:cNvPicPr>
-                  </pic:nvPicPr>
-                  <pic:blipFill>
-                    <a:blip r:embed="rId7"/>
-                    <a:stretch>
-                      <a:fillRect/>
-                    </a:stretch>
-                  </pic:blipFill>
-                  <pic:spPr>
-                    <a:xfrm>
-                      <a:off x="0" y="0"/>
-                      <a:ext cx="3505200" cy="819150"/>
-                    </a:xfrm>
-                    <a:prstGeom prst="rect">
-                      <a:avLst/>
-                    </a:prstGeom>
-                  </pic:spPr>
-                </pic:pic>
-              </a:graphicData>
-            </a:graphic>
-          </wp:inline>
-        </w:drawing>
-      </w:r>
-    </w:p>
-    <w:p>
-      <w:pPr>
-        <w:spacing w:before="120" w:after="120" w:line="288" w:lineRule="auto"/>
-        <w:ind w:left="0"/>
-        <w:jc w:val="left"/>
-      </w:pPr>
-      <w:r>
-        <w:drawing>
-          <wp:inline distT="0" distB="0" distL="0" distR="0">
-            <wp:extent cx="1771650" cy="552450"/>
-            <wp:effectExtent l="0" t="0" r="0" b="0"/>
-            <wp:docPr id="3" name="Drawing 2"/>
-            <wp:cNvGraphicFramePr>
-              <a:graphicFrameLocks xmlns:a="http://schemas.openxmlformats.org/drawingml/2006/main" noChangeAspect="1"/>
-            </wp:cNvGraphicFramePr>
-            <a:graphic xmlns:a="http://schemas.openxmlformats.org/drawingml/2006/main">
-              <a:graphicData uri="http://schemas.openxmlformats.org/drawingml/2006/picture">
-                <pic:pic xmlns:pic="http://schemas.openxmlformats.org/drawingml/2006/picture">
-                  <pic:nvPicPr>
-                    <pic:cNvPr id="3" name="Drawing 2"/>
-                    <pic:cNvPicPr>
-                      <a:picLocks noChangeAspect="1"/>
-                    </pic:cNvPicPr>
-                  </pic:nvPicPr>
-                  <pic:blipFill>
-                    <a:blip r:embed="rId8"/>
-                    <a:stretch>
-                      <a:fillRect/>
-                    </a:stretch>
-                  </pic:blipFill>
-                  <pic:spPr>
-                    <a:xfrm>
-                      <a:off x="0" y="0"/>
-                      <a:ext cx="1771650" cy="552450"/>
-                    </a:xfrm>
-                    <a:prstGeom prst="rect">
-                      <a:avLst/>
-                    </a:prstGeom>
-                  </pic:spPr>
-                </pic:pic>
-              </a:graphicData>
-            </a:graphic>
-          </wp:inline>
-        </w:drawing>
-      </w:r>
-    </w:p>
-    <w:p>
-      <w:pPr>
-        <w:spacing w:before="120" w:after="120" w:line="288" w:lineRule="auto"/>
-        <w:ind w:left="0"/>
-        <w:jc w:val="left"/>
-      </w:pPr>
-      <w:r>
-        <w:drawing>
-          <wp:inline distT="0" distB="0" distL="0" distR="0">
-            <wp:extent cx="1809750" cy="533400"/>
-            <wp:effectExtent l="0" t="0" r="0" b="0"/>
-            <wp:docPr id="4" name="Drawing 3"/>
-            <wp:cNvGraphicFramePr>
-              <a:graphicFrameLocks xmlns:a="http://schemas.openxmlformats.org/drawingml/2006/main" noChangeAspect="1"/>
-            </wp:cNvGraphicFramePr>
-            <a:graphic xmlns:a="http://schemas.openxmlformats.org/drawingml/2006/main">
-              <a:graphicData uri="http://schemas.openxmlformats.org/drawingml/2006/picture">
-                <pic:pic xmlns:pic="http://schemas.openxmlformats.org/drawingml/2006/picture">
-                  <pic:nvPicPr>
-                    <pic:cNvPr id="4" name="Drawing 3"/>
-                    <pic:cNvPicPr>
-                      <a:picLocks noChangeAspect="1"/>
-                    </pic:cNvPicPr>
-                  </pic:nvPicPr>
-                  <pic:blipFill>
-                    <a:blip r:embed="rId9"/>
-                    <a:stretch>
-                      <a:fillRect/>
-                    </a:stretch>
-                  </pic:blipFill>
-                  <pic:spPr>
-                    <a:xfrm>
-                      <a:off x="0" y="0"/>
-                      <a:ext cx="1809750" cy="533400"/>
-                    </a:xfrm>
-                    <a:prstGeom prst="rect">
-                      <a:avLst/>
-                    </a:prstGeom>
-                  </pic:spPr>
-                </pic:pic>
-              </a:graphicData>
-            </a:graphic>
-          </wp:inline>
-        </w:drawing>
-      </w:r>
-    </w:p>
-    <w:p>
-      <w:pPr>
-        <w:spacing w:before="120" w:after="120" w:line="288" w:lineRule="auto"/>
-        <w:ind w:left="0"/>
-        <w:jc w:val="left"/>
-      </w:pPr>
-      <w:r>
-        <w:drawing>
-          <wp:inline distT="0" distB="0" distL="0" distR="0">
-            <wp:extent cx="2876550" cy="628650"/>
-            <wp:effectExtent l="0" t="0" r="0" b="0"/>
-            <wp:docPr id="5" name="Drawing 4"/>
-            <wp:cNvGraphicFramePr>
-              <a:graphicFrameLocks xmlns:a="http://schemas.openxmlformats.org/drawingml/2006/main" noChangeAspect="1"/>
-            </wp:cNvGraphicFramePr>
-            <a:graphic xmlns:a="http://schemas.openxmlformats.org/drawingml/2006/main">
-              <a:graphicData uri="http://schemas.openxmlformats.org/drawingml/2006/picture">
-                <pic:pic xmlns:pic="http://schemas.openxmlformats.org/drawingml/2006/picture">
-                  <pic:nvPicPr>
-                    <pic:cNvPr id="5" name="Drawing 4"/>
-                    <pic:cNvPicPr>
-                      <a:picLocks noChangeAspect="1"/>
-                    </pic:cNvPicPr>
-                  </pic:nvPicPr>
-                  <pic:blipFill>
-                    <a:blip r:embed="rId10"/>
-                    <a:stretch>
-                      <a:fillRect/>
-                    </a:stretch>
-                  </pic:blipFill>
-                  <pic:spPr>
-                    <a:xfrm>
-                      <a:off x="0" y="0"/>
-                      <a:ext cx="2876550" cy="628650"/>
-                    </a:xfrm>
-                    <a:prstGeom prst="rect">
-                      <a:avLst/>
-                    </a:prstGeom>
-                  </pic:spPr>
-                </pic:pic>
-              </a:graphicData>
-            </a:graphic>
-          </wp:inline>
-        </w:drawing>
-      </w:r>
-    </w:p>
-    <w:p>
-      <w:pPr>
-        <w:spacing w:before="120" w:after="120" w:line="288" w:lineRule="auto"/>
-        <w:ind w:left="0"/>
-        <w:jc w:val="center"/>
-      </w:pPr>
-      <w:r>
-        <w:rPr>
-          <w:rFonts w:ascii="Arial" w:hAnsi="Arial" w:eastAsia="等线" w:cs="Arial"/>
-          <w:color w:val="8F959E"/>
-          <w:sz w:val="22"/>
-        </w:rPr>
-        <w:br w:type="textWrapping"/>
-      </w:r>
-    </w:p>
-    <w:p>
-      <w:pPr>
-        <w:spacing w:before="120" w:after="120" w:line="288" w:lineRule="auto"/>
-        <w:ind w:left="0"/>
-        <w:jc w:val="left"/>
-      </w:pPr>
-      <w:r>
-        <w:drawing>
-          <wp:inline distT="0" distB="0" distL="0" distR="0">
-            <wp:extent cx="2800350" cy="552450"/>
-            <wp:effectExtent l="0" t="0" r="0" b="0"/>
-            <wp:docPr id="6" name="Drawing 5"/>
-            <wp:cNvGraphicFramePr>
-              <a:graphicFrameLocks xmlns:a="http://schemas.openxmlformats.org/drawingml/2006/main" noChangeAspect="1"/>
-            </wp:cNvGraphicFramePr>
-            <a:graphic xmlns:a="http://schemas.openxmlformats.org/drawingml/2006/main">
-              <a:graphicData uri="http://schemas.openxmlformats.org/drawingml/2006/picture">
-                <pic:pic xmlns:pic="http://schemas.openxmlformats.org/drawingml/2006/picture">
-                  <pic:nvPicPr>
-                    <pic:cNvPr id="6" name="Drawing 5"/>
-                    <pic:cNvPicPr>
-                      <a:picLocks noChangeAspect="1"/>
-                    </pic:cNvPicPr>
-                  </pic:nvPicPr>
-                  <pic:blipFill>
-                    <a:blip r:embed="rId11"/>
-                    <a:stretch>
-                      <a:fillRect/>
-                    </a:stretch>
-                  </pic:blipFill>
-                  <pic:spPr>
-                    <a:xfrm>
-                      <a:off x="0" y="0"/>
-                      <a:ext cx="2800350" cy="552450"/>
-                    </a:xfrm>
-                    <a:prstGeom prst="rect">
-                      <a:avLst/>
-                    </a:prstGeom>
-                  </pic:spPr>
-                </pic:pic>
-              </a:graphicData>
-            </a:graphic>
-          </wp:inline>
-        </w:drawing>
-      </w:r>
-    </w:p>
-    <w:p>
-      <w:pPr>
-        <w:spacing w:before="120" w:after="120" w:line="288" w:lineRule="auto"/>
-        <w:ind w:left="0"/>
-        <w:jc w:val="left"/>
-      </w:pPr>
-      <w:r>
-        <w:drawing>
-          <wp:inline distT="0" distB="0" distL="0" distR="0">
-            <wp:extent cx="2781300" cy="714375"/>
-            <wp:effectExtent l="0" t="0" r="0" b="9525"/>
-            <wp:docPr id="7" name="Drawing 6"/>
-            <wp:cNvGraphicFramePr>
-              <a:graphicFrameLocks xmlns:a="http://schemas.openxmlformats.org/drawingml/2006/main" noChangeAspect="1"/>
-            </wp:cNvGraphicFramePr>
-            <a:graphic xmlns:a="http://schemas.openxmlformats.org/drawingml/2006/main">
-              <a:graphicData uri="http://schemas.openxmlformats.org/drawingml/2006/picture">
-                <pic:pic xmlns:pic="http://schemas.openxmlformats.org/drawingml/2006/picture">
-                  <pic:nvPicPr>
-                    <pic:cNvPr id="7" name="Drawing 6"/>
-                    <pic:cNvPicPr>
-                      <a:picLocks noChangeAspect="1"/>
-                    </pic:cNvPicPr>
-                  </pic:nvPicPr>
-                  <pic:blipFill>
-                    <a:blip r:embed="rId12"/>
-                    <a:stretch>
-                      <a:fillRect/>
-                    </a:stretch>
-                  </pic:blipFill>
-                  <pic:spPr>
-                    <a:xfrm>
-                      <a:off x="0" y="0"/>
-                      <a:ext cx="2781300" cy="714375"/>
-                    </a:xfrm>
-                    <a:prstGeom prst="rect">
-                      <a:avLst/>
-                    </a:prstGeom>
-                  </pic:spPr>
-                </pic:pic>
-              </a:graphicData>
-            </a:graphic>
-          </wp:inline>
-        </w:drawing>
-      </w:r>
-    </w:p>
-    <w:p>
-      <w:pPr>
-        <w:spacing w:before="120" w:after="120" w:line="288" w:lineRule="auto"/>
-        <w:ind w:left="0"/>
-        <w:jc w:val="left"/>
-      </w:pPr>
-    </w:p>
-    <w:p>
-      <w:pPr>
-        <w:pBdr>
-          <w:bottom w:val="single" w:color="DEE0E3" w:sz="2" w:space="0"/>
-          <w:between w:val="single" w:color="DEE0E3" w:sz="2" w:space="0"/>
-        </w:pBdr>
-        <w:spacing w:before="120" w:after="120" w:line="288" w:lineRule="auto"/>
-        <w:ind w:left="0"/>
-      </w:pPr>
-    </w:p>
-    <w:p>
-      <w:pPr>
-        <w:spacing w:before="320" w:after="120" w:line="288" w:lineRule="auto"/>
-        <w:ind w:left="0"/>
-        <w:jc w:val="left"/>
-        <w:outlineLvl w:val="1"/>
-      </w:pPr>
-      <w:bookmarkStart w:id="14" w:name="heading_14"/>
-      <w:r>
-        <w:rPr>
-          <w:rFonts w:ascii="Arial" w:hAnsi="Arial" w:eastAsia="等线" w:cs="Arial"/>
-          <w:b/>
-          <w:sz w:val="32"/>
-        </w:rPr>
-        <w:t>更新日志</w:t>
-      </w:r>
-      <w:bookmarkEnd w:id="14"/>
-    </w:p>
-    <w:p>
-      <w:pPr>
-        <w:spacing w:before="120" w:after="120" w:line="288" w:lineRule="auto"/>
-        <w:ind w:left="0"/>
-        <w:jc w:val="left"/>
-      </w:pPr>
-      <w:r>
-        <w:rPr>
-          <w:rFonts w:ascii="Arial" w:hAnsi="Arial" w:eastAsia="等线" w:cs="Arial"/>
-          <w:sz w:val="22"/>
-        </w:rPr>
-        <w:t>详见</w:t>
-      </w:r>
-      <w:r>
-        <w:fldChar w:fldCharType="begin"/>
-      </w:r>
-      <w:r>
-        <w:instrText xml:space="preserve"> HYPERLINK "https://gvxnc4ekbvn.feishu.cn/wiki/BH3Nwe45Oiy3JEkpiyKcSMJcnlf?from=from_copylink" \h </w:instrText>
-      </w:r>
-      <w:r>
-        <w:fldChar w:fldCharType="separate"/>
-      </w:r>
-      <w:r>
-        <w:rPr>
-          <w:rFonts w:ascii="Arial" w:hAnsi="Arial" w:eastAsia="等线" w:cs="Arial"/>
-          <w:color w:val="3370FF"/>
-          <w:sz w:val="22"/>
-        </w:rPr>
-        <w:t>更新日志</w:t>
-      </w:r>
-      <w:r>
-        <w:rPr>
-          <w:rFonts w:ascii="Arial" w:hAnsi="Arial" w:eastAsia="等线" w:cs="Arial"/>
-          <w:color w:val="3370FF"/>
-          <w:sz w:val="22"/>
-        </w:rPr>
-        <w:fldChar w:fldCharType="end"/>
-      </w:r>
-      <w:r>
-        <w:rPr>
-          <w:rFonts w:ascii="Arial" w:hAnsi="Arial" w:eastAsia="等线" w:cs="Arial"/>
-          <w:sz w:val="22"/>
-        </w:rPr>
-        <w:t>。</w:t>
-      </w:r>
-    </w:p>
-    <w:p>
-      <w:pPr>
-        <w:spacing w:before="120" w:after="120" w:line="288" w:lineRule="auto"/>
-        <w:ind w:left="0"/>
-        <w:jc w:val="left"/>
-      </w:pPr>
-      <w:r>
-        <w:rPr>
-          <w:rFonts w:ascii="Arial" w:hAnsi="Arial" w:eastAsia="等线" w:cs="Arial"/>
-          <w:b/>
-          <w:sz w:val="22"/>
-          <w:shd w:val="clear" w:fill="DEE0E3"/>
-        </w:rPr>
-        <w:t>[该类型的内容暂不支持下载]</w:t>
-      </w:r>
-    </w:p>
-    <w:p>
-      <w:pPr>
-        <w:spacing w:before="120" w:after="120" w:line="288" w:lineRule="auto"/>
-        <w:ind w:left="0"/>
-        <w:jc w:val="left"/>
-      </w:pPr>
-    </w:p>
-    <w:p>
-      <w:pPr>
         <w:pStyle w:val="3"/>
         <w:bidi w:val="0"/>
         <w:rPr>
@@ -5897,16 +5428,7 @@
           <w:rFonts w:ascii="Arial" w:hAnsi="Arial" w:eastAsia="等线" w:cs="Arial"/>
           <w:sz w:val="22"/>
         </w:rPr>
-        <w:t>Real-World AI是一个</w:t>
-      </w:r>
-      <w:bookmarkStart w:id="15" w:name="_GoBack"/>
-      <w:bookmarkEnd w:id="15"/>
-      <w:r>
-        <w:rPr>
-          <w:rFonts w:ascii="Arial" w:hAnsi="Arial" w:eastAsia="等线" w:cs="Arial"/>
-          <w:sz w:val="22"/>
-        </w:rPr>
-        <w:t>开源项目，专注</w:t>
+        <w:t>Real-World AI是一个开源项目，专注</w:t>
       </w:r>
       <w:r>
         <w:rPr>
@@ -6157,18 +5679,6 @@
         <w:ind w:left="0" w:firstLine="420"/>
         <w:jc w:val="left"/>
       </w:pPr>
-      <w:r>
-        <w:rPr>
-          <w:rStyle w:val="6"/>
-          <w:rFonts w:ascii="宋体" w:hAnsi="宋体" w:eastAsia="宋体" w:cs="宋体"/>
-          <w:kern w:val="0"/>
-          <w:sz w:val="24"/>
-          <w:szCs w:val="24"/>
-          <w:shd w:val="clear" w:fill="FFF5EB"/>
-          <w:lang w:val="en-US" w:eastAsia="zh-CN" w:bidi="ar"/>
-        </w:rPr>
-        <w:t>合作模式包括技术咨询、联合研发、联合孵化等。</w:t>
-      </w:r>
     </w:p>
     <w:p>
       <w:pPr>
@@ -6238,7 +5748,7 @@
           <w:shd w:val="clear" w:fill="FFF5EB"/>
           <w:lang w:val="en-US" w:eastAsia="zh-CN" w:bidi="ar"/>
         </w:rPr>
-        <w:t>徐亮 博士，高级工程师</w:t>
+        <w:t>徐亮 博士</w:t>
       </w:r>
     </w:p>
     <w:p>
@@ -6266,7 +5776,7 @@
           <w:shd w:val="clear" w:fill="FFF5EB"/>
           <w:lang w:val="en-US" w:eastAsia="zh-CN" w:bidi="ar"/>
         </w:rPr>
-        <w:t>《麻省理工科技评论》“全球35岁以下科技创新35人”，科技部国家新一代人工智能普惠金融开放创新平台总负责人，专注人工智能技术赋能产业的研发和应用。徐亮博士本科毕业于清华大学，在牛津大学取得博士学位。承担从国家到地方的多个重大项目，为数十家企业提供人工智能解决方案。曾任平安集团混合增强智能部门负责人、总工程师，三次获“中国人工智能最高奖”吴文俊科学技术奖、央行金融科技发展奖，在ACL、《柳叶刀》子刊等发表多篇论文，与CFA等国际机构联合发表多篇专著，获100项以上授权专利。</w:t>
+        <w:t>《麻省理工科技评论》“全球35岁以下科技创新35人”，专注人工智能技术赋能产业的研发和应用。徐亮博士本科毕业于清华大学，在牛津大学取得博士学位。承担从国家到地方的多个重大项目，为数十家企业提供人工智能解决方案。曾任平安集团混合增强智能部门负责人、总工程师，三次获“中国人工智能最高奖”吴文俊科学技术奖、央行金融科技发展奖，在ACL、《柳叶刀》子刊等发表多篇论文，与CFA等国际机构联合发表多篇专著，获100项以上授权专利。</w:t>
       </w:r>
     </w:p>
     <w:p>
@@ -6401,99 +5911,6 @@
           <w:shd w:val="clear" w:fill="FFF5EB"/>
         </w:rPr>
         <w:t>contactmx@163.com</w:t>
-      </w:r>
-      <w:r>
-        <w:rPr>
-          <w:rFonts w:ascii="宋体" w:hAnsi="宋体" w:eastAsia="宋体" w:cs="宋体"/>
-          <w:kern w:val="0"/>
-          <w:sz w:val="24"/>
-          <w:szCs w:val="24"/>
-          <w:shd w:val="clear" w:fill="FFF5EB"/>
-          <w:lang w:val="en-US" w:eastAsia="zh-CN" w:bidi="ar"/>
-        </w:rPr>
-        <w:fldChar w:fldCharType="end"/>
-      </w:r>
-    </w:p>
-    <w:p>
-      <w:pPr>
-        <w:keepNext w:val="0"/>
-        <w:keepLines w:val="0"/>
-        <w:widowControl/>
-        <w:suppressLineNumbers w:val="0"/>
-        <w:pBdr>
-          <w:top w:val="none" w:color="FED4A4" w:sz="0" w:space="0"/>
-          <w:left w:val="none" w:color="FED4A4" w:sz="0" w:space="0"/>
-          <w:bottom w:val="none" w:color="FED4A4" w:sz="0" w:space="0"/>
-          <w:right w:val="none" w:color="FED4A4" w:sz="0" w:space="0"/>
-        </w:pBdr>
-        <w:shd w:val="clear" w:fill="FFF5EB"/>
-        <w:jc w:val="left"/>
-      </w:pPr>
-      <w:r>
-        <w:rPr>
-          <w:rStyle w:val="6"/>
-          <w:rFonts w:ascii="宋体" w:hAnsi="宋体" w:eastAsia="宋体" w:cs="宋体"/>
-          <w:kern w:val="0"/>
-          <w:sz w:val="24"/>
-          <w:szCs w:val="24"/>
-          <w:shd w:val="clear" w:fill="FFF5EB"/>
-          <w:lang w:val="en-US" w:eastAsia="zh-CN" w:bidi="ar"/>
-        </w:rPr>
-        <w:t>注意：</w:t>
-      </w:r>
-      <w:r>
-        <w:rPr>
-          <w:rFonts w:ascii="宋体" w:hAnsi="宋体" w:eastAsia="宋体" w:cs="宋体"/>
-          <w:kern w:val="0"/>
-          <w:sz w:val="24"/>
-          <w:szCs w:val="24"/>
-          <w:shd w:val="clear" w:fill="FFF5EB"/>
-          <w:lang w:val="en-US" w:eastAsia="zh-CN" w:bidi="ar"/>
-        </w:rPr>
-        <w:t>本邮箱仅作商务合作沟通使用，投稿与反馈详见</w:t>
-      </w:r>
-      <w:r>
-        <w:rPr>
-          <w:rFonts w:ascii="宋体" w:hAnsi="宋体" w:eastAsia="宋体" w:cs="宋体"/>
-          <w:kern w:val="0"/>
-          <w:sz w:val="24"/>
-          <w:szCs w:val="24"/>
-          <w:shd w:val="clear" w:fill="FFF5EB"/>
-          <w:lang w:val="en-US" w:eastAsia="zh-CN" w:bidi="ar"/>
-        </w:rPr>
-        <w:fldChar w:fldCharType="begin"/>
-      </w:r>
-      <w:r>
-        <w:rPr>
-          <w:rFonts w:ascii="宋体" w:hAnsi="宋体" w:eastAsia="宋体" w:cs="宋体"/>
-          <w:kern w:val="0"/>
-          <w:sz w:val="24"/>
-          <w:szCs w:val="24"/>
-          <w:shd w:val="clear" w:fill="FFF5EB"/>
-          <w:lang w:val="en-US" w:eastAsia="zh-CN" w:bidi="ar"/>
-        </w:rPr>
-        <w:instrText xml:space="preserve"> HYPERLINK "https://gvxnc4ekbvn.feishu.cn/wiki/M546weCvgiUth1koENeczIpMnKb?from=from_copylink" </w:instrText>
-      </w:r>
-      <w:r>
-        <w:rPr>
-          <w:rFonts w:ascii="宋体" w:hAnsi="宋体" w:eastAsia="宋体" w:cs="宋体"/>
-          <w:kern w:val="0"/>
-          <w:sz w:val="24"/>
-          <w:szCs w:val="24"/>
-          <w:shd w:val="clear" w:fill="FFF5EB"/>
-          <w:lang w:val="en-US" w:eastAsia="zh-CN" w:bidi="ar"/>
-        </w:rPr>
-        <w:fldChar w:fldCharType="separate"/>
-      </w:r>
-      <w:r>
-        <w:rPr>
-          <w:rStyle w:val="7"/>
-          <w:rFonts w:ascii="宋体" w:hAnsi="宋体" w:eastAsia="宋体" w:cs="宋体"/>
-          <w:sz w:val="24"/>
-          <w:szCs w:val="24"/>
-          <w:shd w:val="clear" w:fill="FFF5EB"/>
-        </w:rPr>
-        <w:t>投稿</w:t>
       </w:r>
       <w:r>
         <w:rPr>
@@ -6866,6 +6283,62 @@
           </wp:inline>
         </w:drawing>
       </w:r>
+    </w:p>
+    <w:p>
+      <w:pPr>
+        <w:spacing w:before="120" w:after="120" w:line="288" w:lineRule="auto"/>
+        <w:ind w:left="0"/>
+        <w:jc w:val="left"/>
+        <w:rPr>
+          <w:rFonts w:hint="eastAsia" w:eastAsia="宋体"/>
+          <w:lang w:eastAsia="zh-CN"/>
+        </w:rPr>
+      </w:pPr>
+      <w:r>
+        <w:rPr>
+          <w:rFonts w:hint="eastAsia" w:eastAsia="宋体"/>
+          <w:lang w:eastAsia="zh-CN"/>
+        </w:rPr>
+        <w:drawing>
+          <wp:inline distT="0" distB="0" distL="114300" distR="114300">
+            <wp:extent cx="1753870" cy="1216660"/>
+            <wp:effectExtent l="0" t="0" r="17780" b="2540"/>
+            <wp:docPr id="2" name="图片 2" descr="ce88ebda9aa4aeb7c08179d164764e01"/>
+            <wp:cNvGraphicFramePr>
+              <a:graphicFrameLocks xmlns:a="http://schemas.openxmlformats.org/drawingml/2006/main" noChangeAspect="1"/>
+            </wp:cNvGraphicFramePr>
+            <a:graphic xmlns:a="http://schemas.openxmlformats.org/drawingml/2006/main">
+              <a:graphicData uri="http://schemas.openxmlformats.org/drawingml/2006/picture">
+                <pic:pic xmlns:pic="http://schemas.openxmlformats.org/drawingml/2006/picture">
+                  <pic:nvPicPr>
+                    <pic:cNvPr id="2" name="图片 2" descr="ce88ebda9aa4aeb7c08179d164764e01"/>
+                    <pic:cNvPicPr>
+                      <a:picLocks noChangeAspect="1"/>
+                    </pic:cNvPicPr>
+                  </pic:nvPicPr>
+                  <pic:blipFill>
+                    <a:blip r:embed="rId13"/>
+                    <a:stretch>
+                      <a:fillRect/>
+                    </a:stretch>
+                  </pic:blipFill>
+                  <pic:spPr>
+                    <a:xfrm>
+                      <a:off x="0" y="0"/>
+                      <a:ext cx="1753870" cy="1216660"/>
+                    </a:xfrm>
+                    <a:prstGeom prst="rect">
+                      <a:avLst/>
+                    </a:prstGeom>
+                  </pic:spPr>
+                </pic:pic>
+              </a:graphicData>
+            </a:graphic>
+          </wp:inline>
+        </w:drawing>
+      </w:r>
+      <w:bookmarkStart w:id="13" w:name="_GoBack"/>
+      <w:bookmarkEnd w:id="13"/>
     </w:p>
     <w:p>
       <w:pPr>
@@ -7578,6 +7051,7 @@
       <w:jc w:val="both"/>
     </w:pPr>
     <w:rPr>
+      <w:rFonts w:ascii="Times New Roman" w:hAnsi="Times New Roman" w:eastAsia="宋体" w:cs="Times New Roman"/>
       <w:sz w:val="21"/>
       <w:szCs w:val="22"/>
     </w:rPr>

</xml_diff>